<commit_message>
Adding one category in categories.json
</commit_message>
<xml_diff>
--- a/admin/inc/images/clothes/men/shoes/all shoes.docx
+++ b/admin/inc/images/clothes/men/shoes/all shoes.docx
@@ -1640,6 +1640,14 @@
               </w:rPr>
               <w:t>Outer material: Textile</w:t>
             </w:r>
+            <w:r>
+              <w:rPr>
+                <w:rFonts w:ascii="Leelawadee" w:hAnsi="Leelawadee" w:cs="Leelawadee"/>
+                <w:sz w:val="26"/>
+                <w:szCs w:val="26"/>
+              </w:rPr>
+              <w:t>.</w:t>
+            </w:r>
           </w:p>
           <w:p>
             <w:pPr>
@@ -1657,6 +1665,14 @@
               </w:rPr>
               <w:t>Closure type: Lace-Up</w:t>
             </w:r>
+            <w:r>
+              <w:rPr>
+                <w:rFonts w:ascii="Leelawadee" w:hAnsi="Leelawadee" w:cs="Leelawadee"/>
+                <w:sz w:val="26"/>
+                <w:szCs w:val="26"/>
+              </w:rPr>
+              <w:t>.</w:t>
+            </w:r>
           </w:p>
           <w:p>
             <w:pPr>
@@ -1673,6 +1689,14 @@
                 <w:szCs w:val="26"/>
               </w:rPr>
               <w:t>Water resistance level: Not Water Resistant</w:t>
+            </w:r>
+            <w:r>
+              <w:rPr>
+                <w:rFonts w:ascii="Leelawadee" w:hAnsi="Leelawadee" w:cs="Leelawadee"/>
+                <w:sz w:val="26"/>
+                <w:szCs w:val="26"/>
+              </w:rPr>
+              <w:t>.</w:t>
             </w:r>
           </w:p>
         </w:tc>
@@ -1952,6 +1976,14 @@
               </w:rPr>
               <w:t>Net</w:t>
             </w:r>
+            <w:r>
+              <w:rPr>
+                <w:rFonts w:ascii="Leelawadee" w:hAnsi="Leelawadee" w:cs="Leelawadee"/>
+                <w:sz w:val="26"/>
+                <w:szCs w:val="26"/>
+              </w:rPr>
+              <w:t>.</w:t>
+            </w:r>
           </w:p>
           <w:p>
             <w:pPr>
@@ -1985,6 +2017,14 @@
               </w:rPr>
               <w:t>Lace-Up</w:t>
             </w:r>
+            <w:r>
+              <w:rPr>
+                <w:rFonts w:ascii="Leelawadee" w:hAnsi="Leelawadee" w:cs="Leelawadee"/>
+                <w:sz w:val="26"/>
+                <w:szCs w:val="26"/>
+              </w:rPr>
+              <w:t>.</w:t>
+            </w:r>
           </w:p>
           <w:p>
             <w:pPr>
@@ -2017,6 +2057,14 @@
                 <w:szCs w:val="26"/>
               </w:rPr>
               <w:t>Water Resistant</w:t>
+            </w:r>
+            <w:r>
+              <w:rPr>
+                <w:rFonts w:ascii="Leelawadee" w:hAnsi="Leelawadee" w:cs="Leelawadee"/>
+                <w:sz w:val="26"/>
+                <w:szCs w:val="26"/>
+              </w:rPr>
+              <w:t>.</w:t>
             </w:r>
           </w:p>
           <w:p>
@@ -2586,6 +2634,14 @@
               </w:rPr>
               <w:t>Rubber</w:t>
             </w:r>
+            <w:r>
+              <w:rPr>
+                <w:rFonts w:ascii="Leelawadee" w:hAnsi="Leelawadee" w:cs="Leelawadee"/>
+                <w:sz w:val="26"/>
+                <w:szCs w:val="26"/>
+              </w:rPr>
+              <w:t>.</w:t>
+            </w:r>
           </w:p>
           <w:p>
             <w:pPr>
@@ -2619,6 +2675,14 @@
               </w:rPr>
               <w:t>Faux Leather</w:t>
             </w:r>
+            <w:r>
+              <w:rPr>
+                <w:rFonts w:ascii="Leelawadee" w:hAnsi="Leelawadee" w:cs="Leelawadee"/>
+                <w:sz w:val="26"/>
+                <w:szCs w:val="26"/>
+              </w:rPr>
+              <w:t>.</w:t>
+            </w:r>
           </w:p>
           <w:p>
             <w:pPr>
@@ -2652,6 +2716,14 @@
               </w:rPr>
               <w:t>Lace-Up</w:t>
             </w:r>
+            <w:r>
+              <w:rPr>
+                <w:rFonts w:ascii="Leelawadee" w:hAnsi="Leelawadee" w:cs="Leelawadee"/>
+                <w:sz w:val="26"/>
+                <w:szCs w:val="26"/>
+              </w:rPr>
+              <w:t>.</w:t>
+            </w:r>
           </w:p>
           <w:p>
             <w:pPr>
@@ -2684,6 +2756,14 @@
                 <w:szCs w:val="26"/>
               </w:rPr>
               <w:t>Not Water Resistant</w:t>
+            </w:r>
+            <w:r>
+              <w:rPr>
+                <w:rFonts w:ascii="Leelawadee" w:hAnsi="Leelawadee" w:cs="Leelawadee"/>
+                <w:sz w:val="26"/>
+                <w:szCs w:val="26"/>
+              </w:rPr>
+              <w:t>.</w:t>
             </w:r>
           </w:p>
         </w:tc>
@@ -3329,6 +3409,14 @@
               </w:rPr>
               <w:t>Machine Wash</w:t>
             </w:r>
+            <w:r>
+              <w:rPr>
+                <w:rFonts w:ascii="Leelawadee" w:hAnsi="Leelawadee" w:cs="Leelawadee"/>
+                <w:sz w:val="26"/>
+                <w:szCs w:val="26"/>
+              </w:rPr>
+              <w:t>.</w:t>
+            </w:r>
           </w:p>
           <w:p>
             <w:pPr>
@@ -3362,6 +3450,14 @@
               </w:rPr>
               <w:t>Rubber</w:t>
             </w:r>
+            <w:r>
+              <w:rPr>
+                <w:rFonts w:ascii="Leelawadee" w:hAnsi="Leelawadee" w:cs="Leelawadee"/>
+                <w:sz w:val="26"/>
+                <w:szCs w:val="26"/>
+              </w:rPr>
+              <w:t>.</w:t>
+            </w:r>
           </w:p>
           <w:p>
             <w:pPr>
@@ -3395,6 +3491,14 @@
               </w:rPr>
               <w:t>Fabric</w:t>
             </w:r>
+            <w:r>
+              <w:rPr>
+                <w:rFonts w:ascii="Leelawadee" w:hAnsi="Leelawadee" w:cs="Leelawadee"/>
+                <w:sz w:val="26"/>
+                <w:szCs w:val="26"/>
+              </w:rPr>
+              <w:t>.</w:t>
+            </w:r>
           </w:p>
           <w:p>
             <w:pPr>
@@ -3427,6 +3531,14 @@
                 <w:szCs w:val="26"/>
               </w:rPr>
               <w:t>Lace-Up</w:t>
+            </w:r>
+            <w:r>
+              <w:rPr>
+                <w:rFonts w:ascii="Leelawadee" w:hAnsi="Leelawadee" w:cs="Leelawadee"/>
+                <w:sz w:val="26"/>
+                <w:szCs w:val="26"/>
+              </w:rPr>
+              <w:t>.</w:t>
             </w:r>
           </w:p>
         </w:tc>
@@ -3530,6 +3642,8 @@
               </w:rPr>
               <w:t xml:space="preserve"> enhances cushioning for a plush feel.</w:t>
             </w:r>
+            <w:bookmarkStart w:id="0" w:name="_GoBack"/>
+            <w:bookmarkEnd w:id="0"/>
           </w:p>
           <w:p>
             <w:pPr>
@@ -4003,8 +4117,6 @@
               </w:rPr>
               <w:t>Ideal for Professional Sports &amp; Everyday Wear.</w:t>
             </w:r>
-            <w:bookmarkStart w:id="0" w:name="_GoBack"/>
-            <w:bookmarkEnd w:id="0"/>
           </w:p>
         </w:tc>
       </w:tr>
@@ -5156,7 +5268,7 @@
 </file>
 
 <file path=customXml/itemProps1.xml><?xml version="1.0" encoding="utf-8"?>
-<ds:datastoreItem xmlns:ds="http://schemas.openxmlformats.org/officeDocument/2006/customXml" ds:itemID="{BBDF378F-DE54-4752-9DB0-93707AB16DAB}">
+<ds:datastoreItem xmlns:ds="http://schemas.openxmlformats.org/officeDocument/2006/customXml" ds:itemID="{3B07DD57-9E9C-40EF-9B03-1407E6C024B0}">
   <ds:schemaRefs>
     <ds:schemaRef ds:uri="http://schemas.openxmlformats.org/officeDocument/2006/bibliography"/>
   </ds:schemaRefs>

</xml_diff>

<commit_message>
Add new products to category products section
</commit_message>
<xml_diff>
--- a/admin/inc/images/clothes/men/shoes/all shoes.docx
+++ b/admin/inc/images/clothes/men/shoes/all shoes.docx
@@ -59,18 +59,30 @@
                 <w:rFonts w:ascii="Leelawadee" w:hAnsi="Leelawadee" w:cs="Leelawadee"/>
                 <w:b/>
                 <w:bCs/>
-                <w:sz w:val="26"/>
-                <w:szCs w:val="26"/>
-              </w:rPr>
-            </w:pPr>
+                <w:sz w:val="28"/>
+                <w:szCs w:val="28"/>
+              </w:rPr>
+            </w:pPr>
+          </w:p>
+          <w:p>
+            <w:pPr>
+              <w:rPr>
+                <w:rFonts w:ascii="Leelawadee" w:hAnsi="Leelawadee" w:cs="Leelawadee"/>
+                <w:b/>
+                <w:bCs/>
+                <w:sz w:val="28"/>
+                <w:szCs w:val="28"/>
+              </w:rPr>
+            </w:pPr>
+            <w:bookmarkStart w:id="0" w:name="_GoBack"/>
             <w:proofErr w:type="spellStart"/>
             <w:r>
               <w:rPr>
                 <w:rFonts w:ascii="Leelawadee" w:hAnsi="Leelawadee" w:cs="Leelawadee"/>
                 <w:b/>
                 <w:bCs/>
-                <w:sz w:val="26"/>
-                <w:szCs w:val="26"/>
+                <w:sz w:val="28"/>
+                <w:szCs w:val="28"/>
               </w:rPr>
               <w:t>Skechers</w:t>
             </w:r>
@@ -80,8 +92,8 @@
                 <w:rFonts w:ascii="Leelawadee" w:hAnsi="Leelawadee" w:cs="Leelawadee"/>
                 <w:b/>
                 <w:bCs/>
-                <w:sz w:val="26"/>
-                <w:szCs w:val="26"/>
+                <w:sz w:val="28"/>
+                <w:szCs w:val="28"/>
               </w:rPr>
               <w:t xml:space="preserve"> </w:t>
             </w:r>
@@ -91,8 +103,8 @@
                 <w:rFonts w:ascii="Leelawadee" w:hAnsi="Leelawadee" w:cs="Leelawadee"/>
                 <w:b/>
                 <w:bCs/>
-                <w:sz w:val="26"/>
-                <w:szCs w:val="26"/>
+                <w:sz w:val="28"/>
+                <w:szCs w:val="28"/>
               </w:rPr>
               <w:t>mens</w:t>
             </w:r>
@@ -102,12 +114,13 @@
                 <w:rFonts w:ascii="Leelawadee" w:hAnsi="Leelawadee" w:cs="Leelawadee"/>
                 <w:b/>
                 <w:bCs/>
-                <w:sz w:val="26"/>
-                <w:szCs w:val="26"/>
+                <w:sz w:val="28"/>
+                <w:szCs w:val="28"/>
               </w:rPr>
               <w:t xml:space="preserve"> SOLVANO Sneakers</w:t>
             </w:r>
           </w:p>
+          <w:bookmarkEnd w:id="0"/>
           <w:p>
             <w:pPr>
               <w:rPr>
@@ -445,6 +458,17 @@
                 <w:szCs w:val="26"/>
               </w:rPr>
             </w:pPr>
+          </w:p>
+          <w:p>
+            <w:pPr>
+              <w:rPr>
+                <w:rFonts w:ascii="Leelawadee" w:hAnsi="Leelawadee" w:cs="Leelawadee"/>
+                <w:b/>
+                <w:bCs/>
+                <w:sz w:val="26"/>
+                <w:szCs w:val="26"/>
+              </w:rPr>
+            </w:pPr>
             <w:proofErr w:type="spellStart"/>
             <w:r>
               <w:rPr>
@@ -717,6 +741,17 @@
                 <w:szCs w:val="26"/>
               </w:rPr>
             </w:pPr>
+          </w:p>
+          <w:p>
+            <w:pPr>
+              <w:rPr>
+                <w:rFonts w:ascii="Leelawadee" w:hAnsi="Leelawadee" w:cs="Leelawadee"/>
+                <w:b/>
+                <w:bCs/>
+                <w:sz w:val="26"/>
+                <w:szCs w:val="26"/>
+              </w:rPr>
+            </w:pPr>
             <w:proofErr w:type="spellStart"/>
             <w:r>
               <w:rPr>
@@ -1100,6 +1135,17 @@
                 <w:szCs w:val="26"/>
               </w:rPr>
             </w:pPr>
+          </w:p>
+          <w:p>
+            <w:pPr>
+              <w:rPr>
+                <w:rFonts w:ascii="Leelawadee" w:hAnsi="Leelawadee" w:cs="Leelawadee"/>
+                <w:b/>
+                <w:bCs/>
+                <w:sz w:val="26"/>
+                <w:szCs w:val="26"/>
+              </w:rPr>
+            </w:pPr>
             <w:proofErr w:type="spellStart"/>
             <w:r>
               <w:rPr>
@@ -1209,6 +1255,7 @@
                 <w:sz w:val="26"/>
                 <w:szCs w:val="26"/>
               </w:rPr>
+              <w:lastRenderedPageBreak/>
               <w:t>Sole material</w:t>
             </w:r>
             <w:r>
@@ -1291,7 +1338,6 @@
                 <w:sz w:val="26"/>
                 <w:szCs w:val="26"/>
               </w:rPr>
-              <w:lastRenderedPageBreak/>
               <w:t xml:space="preserve">Closure </w:t>
             </w:r>
             <w:proofErr w:type="spellStart"/>
@@ -1456,6 +1502,7 @@
                 <w:sz w:val="26"/>
                 <w:szCs w:val="26"/>
               </w:rPr>
+              <w:lastRenderedPageBreak/>
               <w:t>Comfortable</w:t>
             </w:r>
             <w:r>
@@ -1481,7 +1528,6 @@
                 <w:sz w:val="26"/>
                 <w:szCs w:val="26"/>
               </w:rPr>
-              <w:lastRenderedPageBreak/>
               <w:t>Suitable for everyday use</w:t>
             </w:r>
             <w:r>
@@ -1570,6 +1616,17 @@
                 <w:szCs w:val="26"/>
               </w:rPr>
             </w:pPr>
+          </w:p>
+          <w:p>
+            <w:pPr>
+              <w:rPr>
+                <w:rFonts w:ascii="Leelawadee" w:hAnsi="Leelawadee" w:cs="Leelawadee"/>
+                <w:b/>
+                <w:bCs/>
+                <w:sz w:val="26"/>
+                <w:szCs w:val="26"/>
+              </w:rPr>
+            </w:pPr>
             <w:proofErr w:type="spellStart"/>
             <w:r>
               <w:rPr>
@@ -1924,6 +1981,17 @@
                 <w:szCs w:val="26"/>
               </w:rPr>
             </w:pPr>
+          </w:p>
+          <w:p>
+            <w:pPr>
+              <w:rPr>
+                <w:rFonts w:ascii="Leelawadee" w:hAnsi="Leelawadee" w:cs="Leelawadee"/>
+                <w:b/>
+                <w:bCs/>
+                <w:sz w:val="26"/>
+                <w:szCs w:val="26"/>
+              </w:rPr>
+            </w:pPr>
             <w:r>
               <w:rPr>
                 <w:rFonts w:ascii="Leelawadee" w:hAnsi="Leelawadee" w:cs="Leelawadee"/>
@@ -2265,6 +2333,17 @@
                 <w:szCs w:val="26"/>
               </w:rPr>
             </w:pPr>
+          </w:p>
+          <w:p>
+            <w:pPr>
+              <w:rPr>
+                <w:rFonts w:ascii="Leelawadee" w:hAnsi="Leelawadee" w:cs="Leelawadee"/>
+                <w:b/>
+                <w:bCs/>
+                <w:sz w:val="26"/>
+                <w:szCs w:val="26"/>
+              </w:rPr>
+            </w:pPr>
             <w:proofErr w:type="spellStart"/>
             <w:r>
               <w:rPr>
@@ -2582,6 +2661,17 @@
                 <w:szCs w:val="26"/>
               </w:rPr>
             </w:pPr>
+          </w:p>
+          <w:p>
+            <w:pPr>
+              <w:rPr>
+                <w:rFonts w:ascii="Leelawadee" w:hAnsi="Leelawadee" w:cs="Leelawadee"/>
+                <w:b/>
+                <w:bCs/>
+                <w:sz w:val="26"/>
+                <w:szCs w:val="26"/>
+              </w:rPr>
+            </w:pPr>
             <w:r>
               <w:rPr>
                 <w:rFonts w:ascii="Leelawadee" w:hAnsi="Leelawadee" w:cs="Leelawadee"/>
@@ -2739,6 +2829,7 @@
                 <w:sz w:val="26"/>
                 <w:szCs w:val="26"/>
               </w:rPr>
+              <w:lastRenderedPageBreak/>
               <w:t>Water resistance level</w:t>
             </w:r>
             <w:r>
@@ -2793,6 +2884,7 @@
                 <w:sz w:val="26"/>
                 <w:szCs w:val="26"/>
               </w:rPr>
+              <w:lastRenderedPageBreak/>
               <w:t>About this item</w:t>
             </w:r>
           </w:p>
@@ -2893,6 +2985,7 @@
                 <w:sz w:val="26"/>
                 <w:szCs w:val="26"/>
               </w:rPr>
+              <w:lastRenderedPageBreak/>
               <w:t>Versatile Wear</w:t>
             </w:r>
             <w:r>
@@ -2928,16 +3021,7 @@
                 <w:sz w:val="26"/>
                 <w:szCs w:val="26"/>
               </w:rPr>
-              <w:t>: Lace-up design with reinforced eyelets and a non-</w:t>
-            </w:r>
-            <w:r>
-              <w:rPr>
-                <w:rFonts w:ascii="Leelawadee" w:hAnsi="Leelawadee" w:cs="Leelawadee"/>
-                <w:sz w:val="26"/>
-                <w:szCs w:val="26"/>
-              </w:rPr>
-              <w:lastRenderedPageBreak/>
-              <w:t>marking rubber outsole for excellent traction.</w:t>
+              <w:t>: Lace-up design with reinforced eyelets and a non-marking rubber outsole for excellent traction.</w:t>
             </w:r>
           </w:p>
         </w:tc>
@@ -2992,6 +3076,17 @@
                 <w:szCs w:val="26"/>
               </w:rPr>
             </w:pPr>
+          </w:p>
+          <w:p>
+            <w:pPr>
+              <w:rPr>
+                <w:rFonts w:ascii="Leelawadee" w:hAnsi="Leelawadee" w:cs="Leelawadee"/>
+                <w:b/>
+                <w:bCs/>
+                <w:sz w:val="26"/>
+                <w:szCs w:val="26"/>
+              </w:rPr>
+            </w:pPr>
             <w:proofErr w:type="spellStart"/>
             <w:r>
               <w:rPr>
@@ -3333,6 +3428,17 @@
                 <w:szCs w:val="26"/>
               </w:rPr>
             </w:pPr>
+          </w:p>
+          <w:p>
+            <w:pPr>
+              <w:rPr>
+                <w:rFonts w:ascii="Leelawadee" w:hAnsi="Leelawadee" w:cs="Leelawadee"/>
+                <w:b/>
+                <w:bCs/>
+                <w:sz w:val="26"/>
+                <w:szCs w:val="26"/>
+              </w:rPr>
+            </w:pPr>
             <w:r>
               <w:rPr>
                 <w:rFonts w:ascii="Leelawadee" w:hAnsi="Leelawadee" w:cs="Leelawadee"/>
@@ -3642,8 +3748,6 @@
               </w:rPr>
               <w:t xml:space="preserve"> enhances cushioning for a plush feel.</w:t>
             </w:r>
-            <w:bookmarkStart w:id="0" w:name="_GoBack"/>
-            <w:bookmarkEnd w:id="0"/>
           </w:p>
           <w:p>
             <w:pPr>
@@ -3767,6 +3871,17 @@
               <w:bottom w:val="single" w:sz="18" w:space="0" w:color="auto"/>
             </w:tcBorders>
           </w:tcPr>
+          <w:p>
+            <w:pPr>
+              <w:rPr>
+                <w:rFonts w:ascii="Leelawadee" w:hAnsi="Leelawadee" w:cs="Leelawadee"/>
+                <w:b/>
+                <w:bCs/>
+                <w:sz w:val="26"/>
+                <w:szCs w:val="26"/>
+              </w:rPr>
+            </w:pPr>
+          </w:p>
           <w:p>
             <w:pPr>
               <w:rPr>
@@ -5268,7 +5383,7 @@
 </file>
 
 <file path=customXml/itemProps1.xml><?xml version="1.0" encoding="utf-8"?>
-<ds:datastoreItem xmlns:ds="http://schemas.openxmlformats.org/officeDocument/2006/customXml" ds:itemID="{3B07DD57-9E9C-40EF-9B03-1407E6C024B0}">
+<ds:datastoreItem xmlns:ds="http://schemas.openxmlformats.org/officeDocument/2006/customXml" ds:itemID="{E9F48084-C3C0-4A5B-9418-677C4D5BE269}">
   <ds:schemaRefs>
     <ds:schemaRef ds:uri="http://schemas.openxmlformats.org/officeDocument/2006/bibliography"/>
   </ds:schemaRefs>

</xml_diff>